<commit_message>
update lab_01 and update zvit
</commit_message>
<xml_diff>
--- a/Labs/TP-KB-242-M.Koretskyi.docx
+++ b/Labs/TP-KB-242-M.Koretskyi.docx
@@ -135,7 +135,7 @@
     </w:p>
     <w:tbl>
       <w:tblPr>
-        <w:tblStyle w:val="a3"/>
+        <w:tblStyle w:val="TableGrid"/>
         <w:tblW w:w="0" w:type="auto"/>
         <w:tblInd w:w="805" w:type="dxa"/>
         <w:tblLook w:val="04A0" w:firstRow="1" w:lastRow="0" w:firstColumn="1" w:lastColumn="0" w:noHBand="0" w:noVBand="1"/>
@@ -267,7 +267,15 @@
             </w:r>
             <w:proofErr w:type="spellEnd"/>
             <w:r>
-              <w:t xml:space="preserve"> item </w:t>
+              <w:t xml:space="preserve"> i, </w:t>
+            </w:r>
+            <w:proofErr w:type="spellStart"/>
+            <w:r>
+              <w:t>item</w:t>
+            </w:r>
+            <w:proofErr w:type="spellEnd"/>
+            <w:r>
+              <w:t xml:space="preserve"> </w:t>
             </w:r>
             <w:proofErr w:type="spellStart"/>
             <w:r>
@@ -279,32 +287,93 @@
             </w:r>
             <w:proofErr w:type="spellStart"/>
             <w:r>
+              <w:t>enumerate</w:t>
+            </w:r>
+            <w:proofErr w:type="spellEnd"/>
+            <w:r>
+              <w:t>(</w:t>
+            </w:r>
+            <w:proofErr w:type="spellStart"/>
+            <w:r>
               <w:t>list</w:t>
             </w:r>
             <w:proofErr w:type="spellEnd"/>
             <w:r>
+              <w:t>):</w:t>
+            </w:r>
+          </w:p>
+          <w:p>
+            <w:r>
+              <w:t xml:space="preserve">        </w:t>
+            </w:r>
+            <w:proofErr w:type="spellStart"/>
+            <w:r>
+              <w:t>if</w:t>
+            </w:r>
+            <w:proofErr w:type="spellEnd"/>
+            <w:r>
+              <w:t xml:space="preserve"> </w:t>
+            </w:r>
+            <w:proofErr w:type="spellStart"/>
+            <w:r>
+              <w:t>item</w:t>
+            </w:r>
+            <w:proofErr w:type="spellEnd"/>
+            <w:r>
+              <w:t>["</w:t>
+            </w:r>
+            <w:proofErr w:type="spellStart"/>
+            <w:r>
+              <w:t>name</w:t>
+            </w:r>
+            <w:proofErr w:type="spellEnd"/>
+            <w:r>
+              <w:t xml:space="preserve">"] == </w:t>
+            </w:r>
+            <w:proofErr w:type="spellStart"/>
+            <w:r>
+              <w:t>name</w:t>
+            </w:r>
+            <w:proofErr w:type="spellEnd"/>
+            <w:r>
               <w:t>:</w:t>
             </w:r>
           </w:p>
           <w:p>
             <w:r>
-              <w:t xml:space="preserve">        </w:t>
-            </w:r>
-            <w:proofErr w:type="spellStart"/>
-            <w:r>
-              <w:t>if</w:t>
-            </w:r>
-            <w:proofErr w:type="spellEnd"/>
-            <w:r>
-              <w:t xml:space="preserve"> </w:t>
-            </w:r>
-            <w:proofErr w:type="spellStart"/>
-            <w:r>
-              <w:t>item</w:t>
-            </w:r>
-            <w:proofErr w:type="spellEnd"/>
-            <w:r>
-              <w:t>["</w:t>
+              <w:t xml:space="preserve">            </w:t>
+            </w:r>
+            <w:proofErr w:type="spellStart"/>
+            <w:r>
+              <w:t>upname</w:t>
+            </w:r>
+            <w:proofErr w:type="spellEnd"/>
+            <w:r>
+              <w:t xml:space="preserve"> = </w:t>
+            </w:r>
+            <w:proofErr w:type="spellStart"/>
+            <w:r>
+              <w:t>input</w:t>
+            </w:r>
+            <w:proofErr w:type="spellEnd"/>
+            <w:r>
+              <w:t>("</w:t>
+            </w:r>
+            <w:proofErr w:type="spellStart"/>
+            <w:r>
+              <w:t>Enter</w:t>
+            </w:r>
+            <w:proofErr w:type="spellEnd"/>
+            <w:r>
+              <w:t xml:space="preserve"> </w:t>
+            </w:r>
+            <w:proofErr w:type="spellStart"/>
+            <w:r>
+              <w:t>new</w:t>
+            </w:r>
+            <w:proofErr w:type="spellEnd"/>
+            <w:r>
+              <w:t xml:space="preserve"> </w:t>
             </w:r>
             <w:proofErr w:type="spellStart"/>
             <w:r>
@@ -312,15 +381,7 @@
             </w:r>
             <w:proofErr w:type="spellEnd"/>
             <w:r>
-              <w:t xml:space="preserve">"] == </w:t>
-            </w:r>
-            <w:proofErr w:type="spellStart"/>
-            <w:r>
-              <w:t>name</w:t>
-            </w:r>
-            <w:proofErr w:type="spellEnd"/>
-            <w:r>
-              <w:t>:</w:t>
+              <w:t>: ")</w:t>
             </w:r>
           </w:p>
           <w:p>
@@ -329,19 +390,11 @@
             </w:r>
             <w:proofErr w:type="spellStart"/>
             <w:r>
-              <w:t>item</w:t>
-            </w:r>
-            <w:proofErr w:type="spellEnd"/>
-            <w:r>
-              <w:t>["</w:t>
-            </w:r>
-            <w:proofErr w:type="spellStart"/>
-            <w:r>
-              <w:t>name</w:t>
-            </w:r>
-            <w:proofErr w:type="spellEnd"/>
-            <w:r>
-              <w:t xml:space="preserve">"] = </w:t>
+              <w:t>upphone</w:t>
+            </w:r>
+            <w:proofErr w:type="spellEnd"/>
+            <w:r>
+              <w:t xml:space="preserve"> = </w:t>
             </w:r>
             <w:proofErr w:type="spellStart"/>
             <w:r>
@@ -369,7 +422,7 @@
             </w:r>
             <w:proofErr w:type="spellStart"/>
             <w:r>
-              <w:t>name</w:t>
+              <w:t>phone</w:t>
             </w:r>
             <w:proofErr w:type="spellEnd"/>
             <w:r>
@@ -382,72 +435,11 @@
             </w:r>
             <w:proofErr w:type="spellStart"/>
             <w:r>
-              <w:t>item</w:t>
-            </w:r>
-            <w:proofErr w:type="spellEnd"/>
-            <w:r>
-              <w:t>["</w:t>
-            </w:r>
-            <w:proofErr w:type="spellStart"/>
-            <w:r>
-              <w:t>phone</w:t>
-            </w:r>
-            <w:proofErr w:type="spellEnd"/>
-            <w:r>
-              <w:t xml:space="preserve">"] = </w:t>
-            </w:r>
-            <w:proofErr w:type="spellStart"/>
-            <w:r>
-              <w:t>input</w:t>
-            </w:r>
-            <w:proofErr w:type="spellEnd"/>
-            <w:r>
-              <w:t>("</w:t>
-            </w:r>
-            <w:proofErr w:type="spellStart"/>
-            <w:r>
-              <w:t>Enter</w:t>
-            </w:r>
-            <w:proofErr w:type="spellEnd"/>
-            <w:r>
-              <w:t xml:space="preserve"> </w:t>
-            </w:r>
-            <w:proofErr w:type="spellStart"/>
-            <w:r>
-              <w:t>new</w:t>
-            </w:r>
-            <w:proofErr w:type="spellEnd"/>
-            <w:r>
-              <w:t xml:space="preserve"> </w:t>
-            </w:r>
-            <w:proofErr w:type="spellStart"/>
-            <w:r>
-              <w:t>phone</w:t>
-            </w:r>
-            <w:proofErr w:type="spellEnd"/>
-            <w:r>
-              <w:t>: ")</w:t>
-            </w:r>
-          </w:p>
-          <w:p>
-            <w:r>
-              <w:t xml:space="preserve">            </w:t>
-            </w:r>
-            <w:proofErr w:type="spellStart"/>
-            <w:r>
-              <w:t>item</w:t>
-            </w:r>
-            <w:proofErr w:type="spellEnd"/>
-            <w:r>
-              <w:t>["</w:t>
-            </w:r>
-            <w:proofErr w:type="spellStart"/>
-            <w:r>
-              <w:t>email</w:t>
-            </w:r>
-            <w:proofErr w:type="spellEnd"/>
-            <w:r>
-              <w:t xml:space="preserve">"] = </w:t>
+              <w:t>upemail</w:t>
+            </w:r>
+            <w:proofErr w:type="spellEnd"/>
+            <w:r>
+              <w:t xml:space="preserve"> = </w:t>
             </w:r>
             <w:proofErr w:type="spellStart"/>
             <w:r>
@@ -489,11 +481,35 @@
             </w:r>
             <w:proofErr w:type="spellStart"/>
             <w:r>
-              <w:t>item</w:t>
-            </w:r>
-            <w:proofErr w:type="spellEnd"/>
-            <w:r>
-              <w:t>["</w:t>
+              <w:t>upgroup</w:t>
+            </w:r>
+            <w:proofErr w:type="spellEnd"/>
+            <w:r>
+              <w:t xml:space="preserve"> = </w:t>
+            </w:r>
+            <w:proofErr w:type="spellStart"/>
+            <w:r>
+              <w:t>input</w:t>
+            </w:r>
+            <w:proofErr w:type="spellEnd"/>
+            <w:r>
+              <w:t>("</w:t>
+            </w:r>
+            <w:proofErr w:type="spellStart"/>
+            <w:r>
+              <w:t>Enter</w:t>
+            </w:r>
+            <w:proofErr w:type="spellEnd"/>
+            <w:r>
+              <w:t xml:space="preserve"> </w:t>
+            </w:r>
+            <w:proofErr w:type="spellStart"/>
+            <w:r>
+              <w:t>new</w:t>
+            </w:r>
+            <w:proofErr w:type="spellEnd"/>
+            <w:r>
+              <w:t xml:space="preserve"> </w:t>
             </w:r>
             <w:proofErr w:type="spellStart"/>
             <w:r>
@@ -501,11 +517,257 @@
             </w:r>
             <w:proofErr w:type="spellEnd"/>
             <w:r>
-              <w:t xml:space="preserve">"] = </w:t>
-            </w:r>
-            <w:proofErr w:type="spellStart"/>
-            <w:r>
-              <w:t>input</w:t>
+              <w:t>: ")</w:t>
+            </w:r>
+          </w:p>
+          <w:p/>
+          <w:p>
+            <w:r>
+              <w:t xml:space="preserve">            </w:t>
+            </w:r>
+            <w:proofErr w:type="spellStart"/>
+            <w:r>
+              <w:t>updateItem</w:t>
+            </w:r>
+            <w:proofErr w:type="spellEnd"/>
+            <w:r>
+              <w:t xml:space="preserve"> = {"</w:t>
+            </w:r>
+            <w:proofErr w:type="spellStart"/>
+            <w:r>
+              <w:t>name</w:t>
+            </w:r>
+            <w:proofErr w:type="spellEnd"/>
+            <w:r>
+              <w:t xml:space="preserve">": </w:t>
+            </w:r>
+            <w:proofErr w:type="spellStart"/>
+            <w:r>
+              <w:t>upname</w:t>
+            </w:r>
+            <w:proofErr w:type="spellEnd"/>
+            <w:r>
+              <w:t>, "</w:t>
+            </w:r>
+            <w:proofErr w:type="spellStart"/>
+            <w:r>
+              <w:t>phone</w:t>
+            </w:r>
+            <w:proofErr w:type="spellEnd"/>
+            <w:r>
+              <w:t xml:space="preserve">": </w:t>
+            </w:r>
+            <w:proofErr w:type="spellStart"/>
+            <w:r>
+              <w:t>upphone</w:t>
+            </w:r>
+            <w:proofErr w:type="spellEnd"/>
+            <w:r>
+              <w:t>,</w:t>
+            </w:r>
+          </w:p>
+          <w:p>
+            <w:r>
+              <w:t>                          "</w:t>
+            </w:r>
+            <w:proofErr w:type="spellStart"/>
+            <w:r>
+              <w:t>email</w:t>
+            </w:r>
+            <w:proofErr w:type="spellEnd"/>
+            <w:r>
+              <w:t xml:space="preserve">": </w:t>
+            </w:r>
+            <w:proofErr w:type="spellStart"/>
+            <w:r>
+              <w:t>upemail</w:t>
+            </w:r>
+            <w:proofErr w:type="spellEnd"/>
+            <w:r>
+              <w:t>, "</w:t>
+            </w:r>
+            <w:proofErr w:type="spellStart"/>
+            <w:r>
+              <w:t>group</w:t>
+            </w:r>
+            <w:proofErr w:type="spellEnd"/>
+            <w:r>
+              <w:t xml:space="preserve">": </w:t>
+            </w:r>
+            <w:proofErr w:type="spellStart"/>
+            <w:r>
+              <w:t>upgroup</w:t>
+            </w:r>
+            <w:proofErr w:type="spellEnd"/>
+            <w:r>
+              <w:t>}</w:t>
+            </w:r>
+          </w:p>
+          <w:p>
+            <w:r>
+              <w:t xml:space="preserve">            </w:t>
+            </w:r>
+            <w:proofErr w:type="spellStart"/>
+            <w:r>
+              <w:t>del</w:t>
+            </w:r>
+            <w:proofErr w:type="spellEnd"/>
+            <w:r>
+              <w:t xml:space="preserve"> </w:t>
+            </w:r>
+            <w:proofErr w:type="spellStart"/>
+            <w:r>
+              <w:t>list</w:t>
+            </w:r>
+            <w:proofErr w:type="spellEnd"/>
+            <w:r>
+              <w:t>[i]</w:t>
+            </w:r>
+          </w:p>
+          <w:p/>
+          <w:p>
+            <w:r>
+              <w:t xml:space="preserve">            </w:t>
+            </w:r>
+            <w:proofErr w:type="spellStart"/>
+            <w:r>
+              <w:t>insertPosition</w:t>
+            </w:r>
+            <w:proofErr w:type="spellEnd"/>
+            <w:r>
+              <w:t xml:space="preserve"> = 0</w:t>
+            </w:r>
+          </w:p>
+          <w:p>
+            <w:r>
+              <w:t xml:space="preserve">            </w:t>
+            </w:r>
+            <w:proofErr w:type="spellStart"/>
+            <w:r>
+              <w:t>for</w:t>
+            </w:r>
+            <w:proofErr w:type="spellEnd"/>
+            <w:r>
+              <w:t xml:space="preserve"> n </w:t>
+            </w:r>
+            <w:proofErr w:type="spellStart"/>
+            <w:r>
+              <w:t>in</w:t>
+            </w:r>
+            <w:proofErr w:type="spellEnd"/>
+            <w:r>
+              <w:t xml:space="preserve"> </w:t>
+            </w:r>
+            <w:proofErr w:type="spellStart"/>
+            <w:r>
+              <w:t>list</w:t>
+            </w:r>
+            <w:proofErr w:type="spellEnd"/>
+            <w:r>
+              <w:t>:</w:t>
+            </w:r>
+          </w:p>
+          <w:p>
+            <w:r>
+              <w:t xml:space="preserve">                </w:t>
+            </w:r>
+            <w:proofErr w:type="spellStart"/>
+            <w:r>
+              <w:t>if</w:t>
+            </w:r>
+            <w:proofErr w:type="spellEnd"/>
+            <w:r>
+              <w:t xml:space="preserve"> </w:t>
+            </w:r>
+            <w:proofErr w:type="spellStart"/>
+            <w:r>
+              <w:t>upname</w:t>
+            </w:r>
+            <w:proofErr w:type="spellEnd"/>
+            <w:r>
+              <w:t xml:space="preserve"> &gt; n["</w:t>
+            </w:r>
+            <w:proofErr w:type="spellStart"/>
+            <w:r>
+              <w:t>name</w:t>
+            </w:r>
+            <w:proofErr w:type="spellEnd"/>
+            <w:r>
+              <w:t>"]:</w:t>
+            </w:r>
+          </w:p>
+          <w:p>
+            <w:r>
+              <w:t xml:space="preserve">                    </w:t>
+            </w:r>
+            <w:proofErr w:type="spellStart"/>
+            <w:r>
+              <w:t>insertPosition</w:t>
+            </w:r>
+            <w:proofErr w:type="spellEnd"/>
+            <w:r>
+              <w:t xml:space="preserve"> += 1</w:t>
+            </w:r>
+          </w:p>
+          <w:p>
+            <w:r>
+              <w:t xml:space="preserve">                </w:t>
+            </w:r>
+            <w:proofErr w:type="spellStart"/>
+            <w:r>
+              <w:t>else</w:t>
+            </w:r>
+            <w:proofErr w:type="spellEnd"/>
+            <w:r>
+              <w:t>:</w:t>
+            </w:r>
+          </w:p>
+          <w:p>
+            <w:r>
+              <w:t xml:space="preserve">                    </w:t>
+            </w:r>
+            <w:proofErr w:type="spellStart"/>
+            <w:r>
+              <w:t>break</w:t>
+            </w:r>
+            <w:proofErr w:type="spellEnd"/>
+          </w:p>
+          <w:p>
+            <w:r>
+              <w:t xml:space="preserve">            </w:t>
+            </w:r>
+            <w:proofErr w:type="spellStart"/>
+            <w:r>
+              <w:t>list.insert</w:t>
+            </w:r>
+            <w:proofErr w:type="spellEnd"/>
+            <w:r>
+              <w:t>(</w:t>
+            </w:r>
+            <w:proofErr w:type="spellStart"/>
+            <w:r>
+              <w:t>insertPosition</w:t>
+            </w:r>
+            <w:proofErr w:type="spellEnd"/>
+            <w:r>
+              <w:t xml:space="preserve">, </w:t>
+            </w:r>
+            <w:proofErr w:type="spellStart"/>
+            <w:r>
+              <w:t>updateItem</w:t>
+            </w:r>
+            <w:proofErr w:type="spellEnd"/>
+            <w:r>
+              <w:t>)</w:t>
+            </w:r>
+          </w:p>
+          <w:p>
+            <w:r>
+              <w:t xml:space="preserve">            </w:t>
+            </w:r>
+            <w:proofErr w:type="spellStart"/>
+            <w:r>
+              <w:t>print</w:t>
             </w:r>
             <w:proofErr w:type="spellEnd"/>
             <w:r>
@@ -513,32 +775,19 @@
             </w:r>
             <w:proofErr w:type="spellStart"/>
             <w:r>
-              <w:t>Enter</w:t>
-            </w:r>
-            <w:proofErr w:type="spellEnd"/>
-            <w:r>
-              <w:t xml:space="preserve"> </w:t>
-            </w:r>
-            <w:proofErr w:type="spellStart"/>
-            <w:r>
-              <w:t>new</w:t>
-            </w:r>
-            <w:proofErr w:type="spellEnd"/>
-            <w:r>
-              <w:t xml:space="preserve"> </w:t>
-            </w:r>
-            <w:proofErr w:type="spellStart"/>
-            <w:r>
-              <w:t>group</w:t>
-            </w:r>
-            <w:proofErr w:type="spellEnd"/>
-            <w:r>
-              <w:t>: ")</w:t>
-            </w:r>
-          </w:p>
-          <w:p>
-            <w:r>
-              <w:t>            # після зміни даних — відсортуємо список за ім'ям</w:t>
+              <w:t>Element</w:t>
+            </w:r>
+            <w:proofErr w:type="spellEnd"/>
+            <w:r>
+              <w:t xml:space="preserve"> </w:t>
+            </w:r>
+            <w:proofErr w:type="spellStart"/>
+            <w:r>
+              <w:t>update</w:t>
+            </w:r>
+            <w:proofErr w:type="spellEnd"/>
+            <w:r>
+              <w:t>")</w:t>
             </w:r>
           </w:p>
           <w:p>
@@ -547,43 +796,6 @@
             </w:r>
             <w:proofErr w:type="spellStart"/>
             <w:r>
-              <w:t>list.sort</w:t>
-            </w:r>
-            <w:proofErr w:type="spellEnd"/>
-            <w:r>
-              <w:t>(</w:t>
-            </w:r>
-            <w:proofErr w:type="spellStart"/>
-            <w:r>
-              <w:t>key</w:t>
-            </w:r>
-            <w:proofErr w:type="spellEnd"/>
-            <w:r>
-              <w:t>=</w:t>
-            </w:r>
-            <w:proofErr w:type="spellStart"/>
-            <w:r>
-              <w:t>lambda</w:t>
-            </w:r>
-            <w:proofErr w:type="spellEnd"/>
-            <w:r>
-              <w:t xml:space="preserve"> x: x["</w:t>
-            </w:r>
-            <w:proofErr w:type="spellStart"/>
-            <w:r>
-              <w:t>name</w:t>
-            </w:r>
-            <w:proofErr w:type="spellEnd"/>
-            <w:r>
-              <w:t>"])</w:t>
-            </w:r>
-          </w:p>
-          <w:p>
-            <w:r>
-              <w:t xml:space="preserve">            </w:t>
-            </w:r>
-            <w:proofErr w:type="spellStart"/>
-            <w:r>
               <w:t>return</w:t>
             </w:r>
             <w:proofErr w:type="spellEnd"/>
@@ -633,6 +845,16 @@
             <w:r>
               <w:t>")</w:t>
             </w:r>
+          </w:p>
+          <w:p>
+            <w:r>
+              <w:t xml:space="preserve">    </w:t>
+            </w:r>
+            <w:proofErr w:type="spellStart"/>
+            <w:r>
+              <w:t>return</w:t>
+            </w:r>
+            <w:proofErr w:type="spellEnd"/>
           </w:p>
           <w:p>
             <w:pPr>
@@ -640,14 +862,6 @@
                 <w:lang w:val="en-US"/>
               </w:rPr>
             </w:pPr>
-            <w:r>
-              <w:t xml:space="preserve">    </w:t>
-            </w:r>
-            <w:proofErr w:type="spellStart"/>
-            <w:r>
-              <w:t>return</w:t>
-            </w:r>
-            <w:proofErr w:type="spellEnd"/>
           </w:p>
         </w:tc>
       </w:tr>
@@ -676,7 +890,7 @@
       <w:hyperlink r:id="rId7" w:history="1">
         <w:r>
           <w:rPr>
-            <w:rStyle w:val="a8"/>
+            <w:rStyle w:val="Hyperlink"/>
             <w:lang w:val="ru-RU"/>
           </w:rPr>
           <w:t>https://github.com/mr1inux/TP-KB-242-KORETSKYI-M/blob/main/Labs/Lab_01.py</w:t>
@@ -730,10 +944,11 @@
           <w:noProof/>
           <w:lang w:val="en-US"/>
         </w:rPr>
+        <w:lastRenderedPageBreak/>
         <w:drawing>
-          <wp:inline distT="0" distB="0" distL="0" distR="0" wp14:anchorId="2FDD661D" wp14:editId="4DB78D2D">
-            <wp:extent cx="3647757" cy="4341171"/>
-            <wp:effectExtent l="0" t="0" r="0" b="2540"/>
+          <wp:inline distT="0" distB="0" distL="0" distR="0" wp14:anchorId="2FDD661D" wp14:editId="787B993C">
+            <wp:extent cx="2574925" cy="4116195"/>
+            <wp:effectExtent l="0" t="0" r="0" b="0"/>
             <wp:docPr id="1" name="Рисунок 1"/>
             <wp:cNvGraphicFramePr>
               <a:graphicFrameLocks xmlns:a="http://schemas.openxmlformats.org/drawingml/2006/main" noChangeAspect="1"/>
@@ -753,13 +968,13 @@
                         </a:ext>
                       </a:extLst>
                     </a:blip>
-                    <a:srcRect l="-229" r="33"/>
+                    <a:srcRect t="-205" b="-283"/>
                     <a:stretch/>
                   </pic:blipFill>
                   <pic:spPr bwMode="auto">
                     <a:xfrm>
                       <a:off x="0" y="0"/>
-                      <a:ext cx="3648720" cy="4342317"/>
+                      <a:ext cx="2609430" cy="4171354"/>
                     </a:xfrm>
                     <a:prstGeom prst="rect">
                       <a:avLst/>
@@ -779,23 +994,15 @@
           </wp:inline>
         </w:drawing>
       </w:r>
-    </w:p>
-    <w:p>
-      <w:pPr>
-        <w:rPr>
-          <w:lang w:val="ru-RU"/>
-        </w:rPr>
-      </w:pPr>
       <w:r>
         <w:rPr>
           <w:noProof/>
           <w:lang w:val="en-US"/>
         </w:rPr>
-        <w:lastRenderedPageBreak/>
         <w:drawing>
-          <wp:inline distT="0" distB="0" distL="0" distR="0" wp14:anchorId="39D96467" wp14:editId="1459A264">
-            <wp:extent cx="3518971" cy="5613717"/>
-            <wp:effectExtent l="0" t="0" r="5715" b="6350"/>
+          <wp:inline distT="0" distB="0" distL="0" distR="0" wp14:anchorId="39D96467" wp14:editId="11800CE6">
+            <wp:extent cx="2786537" cy="4115057"/>
+            <wp:effectExtent l="0" t="0" r="0" b="0"/>
             <wp:docPr id="4" name="Рисунок 4"/>
             <wp:cNvGraphicFramePr>
               <a:graphicFrameLocks xmlns:a="http://schemas.openxmlformats.org/drawingml/2006/main" noChangeAspect="1"/>
@@ -815,13 +1022,13 @@
                         </a:ext>
                       </a:extLst>
                     </a:blip>
-                    <a:srcRect t="231" b="-294"/>
+                    <a:srcRect l="193" r="21" b="306"/>
                     <a:stretch/>
                   </pic:blipFill>
                   <pic:spPr bwMode="auto">
                     <a:xfrm>
                       <a:off x="0" y="0"/>
-                      <a:ext cx="3522003" cy="5618554"/>
+                      <a:ext cx="2818154" cy="4161748"/>
                     </a:xfrm>
                     <a:prstGeom prst="rect">
                       <a:avLst/>
@@ -841,13 +1048,6 @@
           </wp:inline>
         </w:drawing>
       </w:r>
-    </w:p>
-    <w:p>
-      <w:pPr>
-        <w:rPr>
-          <w:lang w:val="ru-RU"/>
-        </w:rPr>
-      </w:pPr>
     </w:p>
     <w:p>
       <w:pPr>
@@ -1050,7 +1250,7 @@
 <w:hdr xmlns:wpc="http://schemas.microsoft.com/office/word/2010/wordprocessingCanvas" xmlns:cx="http://schemas.microsoft.com/office/drawing/2014/chartex" xmlns:cx1="http://schemas.microsoft.com/office/drawing/2015/9/8/chartex" xmlns:cx2="http://schemas.microsoft.com/office/drawing/2015/10/21/chartex" xmlns:cx3="http://schemas.microsoft.com/office/drawing/2016/5/9/chartex" xmlns:cx4="http://schemas.microsoft.com/office/drawing/2016/5/10/chartex" xmlns:cx5="http://schemas.microsoft.com/office/drawing/2016/5/11/chartex" xmlns:cx6="http://schemas.microsoft.com/office/drawing/2016/5/12/chartex" xmlns:cx7="http://schemas.microsoft.com/office/drawing/2016/5/13/chartex" xmlns:cx8="http://schemas.microsoft.com/office/drawing/2016/5/14/chartex" xmlns:mc="http://schemas.openxmlformats.org/markup-compatibility/2006" xmlns:aink="http://schemas.microsoft.com/office/drawing/2016/ink" xmlns:am3d="http://schemas.microsoft.com/office/drawing/2017/model3d" xmlns:o="urn:schemas-microsoft-com:office:office" xmlns:oel="http://schemas.microsoft.com/office/2019/extlst" xmlns:r="http://schemas.openxmlformats.org/officeDocument/2006/relationships" xmlns:m="http://schemas.openxmlformats.org/officeDocument/2006/math" xmlns:v="urn:schemas-microsoft-com:vml" xmlns:wp14="http://schemas.microsoft.com/office/word/2010/wordprocessingDrawing" xmlns:wp="http://schemas.openxmlformats.org/drawingml/2006/wordprocessingDrawing" xmlns:w10="urn:schemas-microsoft-com:office:word" xmlns:w="http://schemas.openxmlformats.org/wordprocessingml/2006/main" xmlns:w14="http://schemas.microsoft.com/office/word/2010/wordml" xmlns:w15="http://schemas.microsoft.com/office/word/2012/wordml" xmlns:w16cex="http://schemas.microsoft.com/office/word/2018/wordml/cex" xmlns:w16cid="http://schemas.microsoft.com/office/word/2016/wordml/cid" xmlns:w16="http://schemas.microsoft.com/office/word/2018/wordml" xmlns:w16sdtdh="http://schemas.microsoft.com/office/word/2020/wordml/sdtdatahash" xmlns:w16se="http://schemas.microsoft.com/office/word/2015/wordml/symex" xmlns:wpg="http://schemas.microsoft.com/office/word/2010/wordprocessingGroup" xmlns:wpi="http://schemas.microsoft.com/office/word/2010/wordprocessingInk" xmlns:wne="http://schemas.microsoft.com/office/word/2006/wordml" xmlns:wps="http://schemas.microsoft.com/office/word/2010/wordprocessingShape" mc:Ignorable="w14 w15 w16se w16cid w16 w16cex w16sdtdh wp14">
   <w:p>
     <w:pPr>
-      <w:pStyle w:val="a4"/>
+      <w:pStyle w:val="Header"/>
       <w:ind w:firstLine="0"/>
       <w:jc w:val="right"/>
     </w:pPr>
@@ -1456,7 +1656,7 @@
     <w:lsdException w:name="Unresolved Mention" w:semiHidden="1" w:unhideWhenUsed="1"/>
     <w:lsdException w:name="Smart Link" w:semiHidden="1" w:unhideWhenUsed="1"/>
   </w:latentStyles>
-  <w:style w:type="paragraph" w:default="1" w:styleId="a">
+  <w:style w:type="paragraph" w:default="1" w:styleId="Normal">
     <w:name w:val="Normal"/>
     <w:qFormat/>
     <w:rsid w:val="001F6F0F"/>
@@ -1471,13 +1671,12 @@
       <w:lang w:val="uk-UA"/>
     </w:rPr>
   </w:style>
-  <w:style w:type="character" w:default="1" w:styleId="a0">
+  <w:style w:type="character" w:default="1" w:styleId="DefaultParagraphFont">
     <w:name w:val="Default Paragraph Font"/>
     <w:uiPriority w:val="1"/>
-    <w:semiHidden/>
     <w:unhideWhenUsed/>
   </w:style>
-  <w:style w:type="table" w:default="1" w:styleId="a1">
+  <w:style w:type="table" w:default="1" w:styleId="TableNormal">
     <w:name w:val="Normal Table"/>
     <w:uiPriority w:val="99"/>
     <w:semiHidden/>
@@ -1492,15 +1691,15 @@
       </w:tblCellMar>
     </w:tblPr>
   </w:style>
-  <w:style w:type="numbering" w:default="1" w:styleId="a2">
+  <w:style w:type="numbering" w:default="1" w:styleId="NoList">
     <w:name w:val="No List"/>
     <w:uiPriority w:val="99"/>
     <w:semiHidden/>
     <w:unhideWhenUsed/>
   </w:style>
-  <w:style w:type="table" w:styleId="a3">
+  <w:style w:type="table" w:styleId="TableGrid">
     <w:name w:val="Table Grid"/>
-    <w:basedOn w:val="a1"/>
+    <w:basedOn w:val="TableNormal"/>
     <w:uiPriority w:val="39"/>
     <w:rsid w:val="00480771"/>
     <w:pPr>
@@ -1517,10 +1716,10 @@
       </w:tblBorders>
     </w:tblPr>
   </w:style>
-  <w:style w:type="paragraph" w:styleId="a4">
+  <w:style w:type="paragraph" w:styleId="Header">
     <w:name w:val="header"/>
-    <w:basedOn w:val="a"/>
-    <w:link w:val="a5"/>
+    <w:basedOn w:val="Normal"/>
+    <w:link w:val="HeaderChar"/>
     <w:uiPriority w:val="99"/>
     <w:unhideWhenUsed/>
     <w:rsid w:val="00FD5B7F"/>
@@ -1532,10 +1731,10 @@
       <w:spacing w:after="0" w:line="240" w:lineRule="auto"/>
     </w:pPr>
   </w:style>
-  <w:style w:type="character" w:customStyle="1" w:styleId="a5">
-    <w:name w:val="Верхній колонтитул Знак"/>
-    <w:basedOn w:val="a0"/>
-    <w:link w:val="a4"/>
+  <w:style w:type="character" w:customStyle="1" w:styleId="HeaderChar">
+    <w:name w:val="Header Char"/>
+    <w:basedOn w:val="DefaultParagraphFont"/>
+    <w:link w:val="Header"/>
     <w:uiPriority w:val="99"/>
     <w:rsid w:val="00FD5B7F"/>
     <w:rPr>
@@ -1544,10 +1743,10 @@
       <w:lang w:val="uk-UA"/>
     </w:rPr>
   </w:style>
-  <w:style w:type="paragraph" w:styleId="a6">
+  <w:style w:type="paragraph" w:styleId="Footer">
     <w:name w:val="footer"/>
-    <w:basedOn w:val="a"/>
-    <w:link w:val="a7"/>
+    <w:basedOn w:val="Normal"/>
+    <w:link w:val="FooterChar"/>
     <w:uiPriority w:val="99"/>
     <w:unhideWhenUsed/>
     <w:rsid w:val="00FD5B7F"/>
@@ -1559,10 +1758,10 @@
       <w:spacing w:after="0" w:line="240" w:lineRule="auto"/>
     </w:pPr>
   </w:style>
-  <w:style w:type="character" w:customStyle="1" w:styleId="a7">
-    <w:name w:val="Нижній колонтитул Знак"/>
-    <w:basedOn w:val="a0"/>
-    <w:link w:val="a6"/>
+  <w:style w:type="character" w:customStyle="1" w:styleId="FooterChar">
+    <w:name w:val="Footer Char"/>
+    <w:basedOn w:val="DefaultParagraphFont"/>
+    <w:link w:val="Footer"/>
     <w:uiPriority w:val="99"/>
     <w:rsid w:val="00FD5B7F"/>
     <w:rPr>
@@ -1571,9 +1770,9 @@
       <w:lang w:val="uk-UA"/>
     </w:rPr>
   </w:style>
-  <w:style w:type="character" w:styleId="a8">
+  <w:style w:type="character" w:styleId="Hyperlink">
     <w:name w:val="Hyperlink"/>
-    <w:basedOn w:val="a0"/>
+    <w:basedOn w:val="DefaultParagraphFont"/>
     <w:uiPriority w:val="99"/>
     <w:unhideWhenUsed/>
     <w:rsid w:val="00FD5B7F"/>
@@ -1582,9 +1781,9 @@
       <w:u w:val="single"/>
     </w:rPr>
   </w:style>
-  <w:style w:type="character" w:styleId="a9">
+  <w:style w:type="character" w:styleId="UnresolvedMention">
     <w:name w:val="Unresolved Mention"/>
-    <w:basedOn w:val="a0"/>
+    <w:basedOn w:val="DefaultParagraphFont"/>
     <w:uiPriority w:val="99"/>
     <w:semiHidden/>
     <w:unhideWhenUsed/>

</xml_diff>